<commit_message>
Added test for body start position for large header
</commit_message>
<xml_diff>
--- a/docx-to-java2d/src/test/resources/docx/body_start_no_header.docx
+++ b/docx-to-java2d/src/test/resources/docx/body_start_no_header.docx
@@ -4,27 +4,10 @@
   <w:body>
     <w:p>
       <w:pPr>
-        <w:pStyle w:val="Normal"/>
-        <w:rPr>
-          <w:lang w:val="en-US"/>
-        </w:rPr>
-      </w:pPr>
-      <w:r>
-        <w:rPr>
-          <w:lang w:val="en-US"/>
-        </w:rPr>
-        <w:t>Hello, World!</w:t>
-      </w:r>
-      <w:r/>
-    </w:p>
-    <w:p>
-      <w:pPr>
         <w:sectPr>
-          <w:headerReference w:type="default" r:id="rId2"/>
-          <w:footerReference w:type="default" r:id="rId3"/>
           <w:type w:val="nextPage"/>
           <w:pgSz w:w="12240" w:h="15840"/>
-          <w:pgMar w:left="1440" w:right="1440" w:header="709" w:top="1440" w:footer="709" w:bottom="1440" w:gutter="0"/>
+          <w:pgMar w:left="1440" w:right="1440" w:header="0" w:top="1134" w:footer="0" w:bottom="709" w:gutter="0"/>
           <w:pgNumType w:fmt="decimal"/>
           <w:formProt w:val="false"/>
           <w:textDirection w:val="lrTb"/>
@@ -39,15 +22,14 @@
         <w:rPr>
           <w:lang w:val="en-US"/>
         </w:rPr>
+        <w:t>Hello, World!</w:t>
       </w:r>
-      <w:r/>
     </w:p>
     <w:p>
       <w:pPr>
         <w:pStyle w:val="Normal"/>
-        <w:rPr>
-          <w:lang w:val="en-US"/>
-        </w:rPr>
+        <w:spacing w:before="0" w:after="200"/>
+        <w:rPr/>
       </w:pPr>
       <w:bookmarkStart w:id="0" w:name="_GoBack"/>
       <w:bookmarkEnd w:id="0"/>
@@ -57,14 +39,11 @@
         </w:rPr>
         <w:t>Hello, World!</w:t>
       </w:r>
-      <w:r/>
     </w:p>
     <w:sectPr>
-      <w:headerReference w:type="default" r:id="rId4"/>
-      <w:footerReference w:type="default" r:id="rId5"/>
       <w:type w:val="nextPage"/>
       <w:pgSz w:w="12240" w:h="15840"/>
-      <w:pgMar w:left="1134" w:right="1440" w:header="709" w:top="1701" w:footer="709" w:bottom="1440" w:gutter="0"/>
+      <w:pgMar w:left="1134" w:right="1440" w:header="0" w:top="2268" w:footer="0" w:bottom="709" w:gutter="0"/>
       <w:pgNumType w:fmt="decimal"/>
       <w:formProt w:val="false"/>
       <w:textDirection w:val="lrTb"/>
@@ -74,69 +53,12 @@
 </w:document>
 </file>
 
-<file path=word/footer1.xml><?xml version="1.0" encoding="utf-8"?>
-<w:ftr xmlns:o="urn:schemas-microsoft-com:office:office" xmlns:r="http://schemas.openxmlformats.org/officeDocument/2006/relationships" xmlns:v="urn:schemas-microsoft-com:vml" xmlns:w="http://schemas.openxmlformats.org/wordprocessingml/2006/main" xmlns:w10="urn:schemas-microsoft-com:office:word" xmlns:wp="http://schemas.openxmlformats.org/drawingml/2006/wordprocessingDrawing" xmlns:wps="http://schemas.microsoft.com/office/word/2010/wordprocessingShape" xmlns:wpg="http://schemas.microsoft.com/office/word/2010/wordprocessingGroup" xmlns:mc="http://schemas.openxmlformats.org/markup-compatibility/2006" xmlns:wp14="http://schemas.microsoft.com/office/word/2010/wordprocessingDrawing" xmlns:w14="http://schemas.microsoft.com/office/word/2010/wordml" mc:Ignorable="w14 wp14">
-  <w:p>
-    <w:pPr>
-      <w:pStyle w:val="Footer"/>
-    </w:pPr>
-    <w:r>
-      <w:rPr/>
-    </w:r>
-    <w:r/>
-  </w:p>
-</w:ftr>
-</file>
-
-<file path=word/footer2.xml><?xml version="1.0" encoding="utf-8"?>
-<w:ftr xmlns:o="urn:schemas-microsoft-com:office:office" xmlns:r="http://schemas.openxmlformats.org/officeDocument/2006/relationships" xmlns:v="urn:schemas-microsoft-com:vml" xmlns:w="http://schemas.openxmlformats.org/wordprocessingml/2006/main" xmlns:w10="urn:schemas-microsoft-com:office:word" xmlns:wp="http://schemas.openxmlformats.org/drawingml/2006/wordprocessingDrawing" xmlns:wps="http://schemas.microsoft.com/office/word/2010/wordprocessingShape" xmlns:wpg="http://schemas.microsoft.com/office/word/2010/wordprocessingGroup" xmlns:mc="http://schemas.openxmlformats.org/markup-compatibility/2006" xmlns:wp14="http://schemas.microsoft.com/office/word/2010/wordprocessingDrawing" xmlns:w14="http://schemas.microsoft.com/office/word/2010/wordml" mc:Ignorable="w14 wp14">
-  <w:p>
-    <w:pPr>
-      <w:pStyle w:val="Footer"/>
-    </w:pPr>
-    <w:r>
-      <w:rPr/>
-    </w:r>
-    <w:r/>
-  </w:p>
-</w:ftr>
-</file>
-
-<file path=word/header1.xml><?xml version="1.0" encoding="utf-8"?>
-<w:hdr xmlns:o="urn:schemas-microsoft-com:office:office" xmlns:r="http://schemas.openxmlformats.org/officeDocument/2006/relationships" xmlns:v="urn:schemas-microsoft-com:vml" xmlns:w="http://schemas.openxmlformats.org/wordprocessingml/2006/main" xmlns:w10="urn:schemas-microsoft-com:office:word" xmlns:wp="http://schemas.openxmlformats.org/drawingml/2006/wordprocessingDrawing" xmlns:wps="http://schemas.microsoft.com/office/word/2010/wordprocessingShape" xmlns:wpg="http://schemas.microsoft.com/office/word/2010/wordprocessingGroup" xmlns:mc="http://schemas.openxmlformats.org/markup-compatibility/2006" xmlns:wp14="http://schemas.microsoft.com/office/word/2010/wordprocessingDrawing" xmlns:w14="http://schemas.microsoft.com/office/word/2010/wordml" mc:Ignorable="w14 wp14">
-  <w:p>
-    <w:pPr>
-      <w:pStyle w:val="Header"/>
-    </w:pPr>
-    <w:r>
-      <w:rPr/>
-    </w:r>
-    <w:r/>
-  </w:p>
-</w:hdr>
-</file>
-
-<file path=word/header2.xml><?xml version="1.0" encoding="utf-8"?>
-<w:hdr xmlns:o="urn:schemas-microsoft-com:office:office" xmlns:r="http://schemas.openxmlformats.org/officeDocument/2006/relationships" xmlns:v="urn:schemas-microsoft-com:vml" xmlns:w="http://schemas.openxmlformats.org/wordprocessingml/2006/main" xmlns:w10="urn:schemas-microsoft-com:office:word" xmlns:wp="http://schemas.openxmlformats.org/drawingml/2006/wordprocessingDrawing" xmlns:wps="http://schemas.microsoft.com/office/word/2010/wordprocessingShape" xmlns:wpg="http://schemas.microsoft.com/office/word/2010/wordprocessingGroup" xmlns:mc="http://schemas.openxmlformats.org/markup-compatibility/2006" xmlns:wp14="http://schemas.microsoft.com/office/word/2010/wordprocessingDrawing" xmlns:w14="http://schemas.microsoft.com/office/word/2010/wordml" mc:Ignorable="w14 wp14">
-  <w:p>
-    <w:pPr>
-      <w:pStyle w:val="Header"/>
-    </w:pPr>
-    <w:r>
-      <w:rPr/>
-    </w:r>
-    <w:r/>
-  </w:p>
-</w:hdr>
-</file>
-
 <file path=word/styles.xml><?xml version="1.0" encoding="utf-8"?>
 <w:styles xmlns:w="http://schemas.openxmlformats.org/wordprocessingml/2006/main" xmlns:w14="http://schemas.microsoft.com/office/word/2010/wordml" xmlns:mc="http://schemas.openxmlformats.org/markup-compatibility/2006" mc:Ignorable="w14">
   <w:docDefaults>
     <w:rPrDefault>
       <w:rPr>
         <w:rFonts w:ascii="Calibri" w:hAnsi="Calibri" w:eastAsia="Calibri" w:cs="" w:asciiTheme="minorHAnsi" w:cstheme="minorBidi" w:eastAsiaTheme="minorHAnsi" w:hAnsiTheme="minorHAnsi"/>
-        <w:sz w:val="22"/>
         <w:szCs w:val="22"/>
         <w:lang w:val="en-US" w:eastAsia="en-US" w:bidi="ar-SA"/>
       </w:rPr>
@@ -147,144 +69,144 @@
       </w:pPr>
     </w:pPrDefault>
   </w:docDefaults>
-  <w:latentStyles w:count="267" w:defQFormat="0" w:defUnhideWhenUsed="1" w:defSemiHidden="1" w:defUIPriority="99" w:defLockedState="0">
-    <w:lsdException w:qFormat="1" w:unhideWhenUsed="0" w:semiHidden="0" w:uiPriority="0" w:name="Normal"/>
-    <w:lsdException w:qFormat="1" w:unhideWhenUsed="0" w:semiHidden="0" w:uiPriority="9" w:name="heading 1"/>
-    <w:lsdException w:qFormat="1" w:uiPriority="9" w:name="heading 2"/>
-    <w:lsdException w:qFormat="1" w:uiPriority="9" w:name="heading 3"/>
-    <w:lsdException w:qFormat="1" w:uiPriority="9" w:name="heading 4"/>
-    <w:lsdException w:qFormat="1" w:uiPriority="9" w:name="heading 5"/>
-    <w:lsdException w:qFormat="1" w:uiPriority="9" w:name="heading 6"/>
-    <w:lsdException w:qFormat="1" w:uiPriority="9" w:name="heading 7"/>
-    <w:lsdException w:qFormat="1" w:uiPriority="9" w:name="heading 8"/>
-    <w:lsdException w:qFormat="1" w:uiPriority="9" w:name="heading 9"/>
-    <w:lsdException w:uiPriority="39" w:name="toc 1"/>
-    <w:lsdException w:uiPriority="39" w:name="toc 2"/>
-    <w:lsdException w:uiPriority="39" w:name="toc 3"/>
-    <w:lsdException w:uiPriority="39" w:name="toc 4"/>
-    <w:lsdException w:uiPriority="39" w:name="toc 5"/>
-    <w:lsdException w:uiPriority="39" w:name="toc 6"/>
-    <w:lsdException w:uiPriority="39" w:name="toc 7"/>
-    <w:lsdException w:uiPriority="39" w:name="toc 8"/>
-    <w:lsdException w:uiPriority="39" w:name="toc 9"/>
-    <w:lsdException w:qFormat="1" w:uiPriority="35" w:name="caption"/>
-    <w:lsdException w:qFormat="1" w:unhideWhenUsed="0" w:semiHidden="0" w:uiPriority="10" w:name="Title"/>
-    <w:lsdException w:uiPriority="1" w:name="Default Paragraph Font"/>
-    <w:lsdException w:qFormat="1" w:unhideWhenUsed="0" w:semiHidden="0" w:uiPriority="11" w:name="Subtitle"/>
-    <w:lsdException w:qFormat="1" w:unhideWhenUsed="0" w:semiHidden="0" w:uiPriority="22" w:name="Strong"/>
-    <w:lsdException w:qFormat="1" w:unhideWhenUsed="0" w:semiHidden="0" w:uiPriority="20" w:name="Emphasis"/>
-    <w:lsdException w:unhideWhenUsed="0" w:semiHidden="0" w:uiPriority="59" w:name="Table Grid"/>
-    <w:lsdException w:unhideWhenUsed="0" w:name="Placeholder Text"/>
-    <w:lsdException w:qFormat="1" w:unhideWhenUsed="0" w:semiHidden="0" w:uiPriority="1" w:name="No Spacing"/>
-    <w:lsdException w:unhideWhenUsed="0" w:semiHidden="0" w:uiPriority="60" w:name="Light Shading"/>
-    <w:lsdException w:unhideWhenUsed="0" w:semiHidden="0" w:uiPriority="61" w:name="Light List"/>
-    <w:lsdException w:unhideWhenUsed="0" w:semiHidden="0" w:uiPriority="62" w:name="Light Grid"/>
-    <w:lsdException w:unhideWhenUsed="0" w:semiHidden="0" w:uiPriority="63" w:name="Medium Shading 1"/>
-    <w:lsdException w:unhideWhenUsed="0" w:semiHidden="0" w:uiPriority="64" w:name="Medium Shading 2"/>
-    <w:lsdException w:unhideWhenUsed="0" w:semiHidden="0" w:uiPriority="65" w:name="Medium List 1"/>
-    <w:lsdException w:unhideWhenUsed="0" w:semiHidden="0" w:uiPriority="66" w:name="Medium List 2"/>
-    <w:lsdException w:unhideWhenUsed="0" w:semiHidden="0" w:uiPriority="67" w:name="Medium Grid 1"/>
-    <w:lsdException w:unhideWhenUsed="0" w:semiHidden="0" w:uiPriority="68" w:name="Medium Grid 2"/>
-    <w:lsdException w:unhideWhenUsed="0" w:semiHidden="0" w:uiPriority="69" w:name="Medium Grid 3"/>
-    <w:lsdException w:unhideWhenUsed="0" w:semiHidden="0" w:uiPriority="70" w:name="Dark List"/>
-    <w:lsdException w:unhideWhenUsed="0" w:semiHidden="0" w:uiPriority="71" w:name="Colorful Shading"/>
-    <w:lsdException w:unhideWhenUsed="0" w:semiHidden="0" w:uiPriority="72" w:name="Colorful List"/>
-    <w:lsdException w:unhideWhenUsed="0" w:semiHidden="0" w:uiPriority="73" w:name="Colorful Grid"/>
-    <w:lsdException w:unhideWhenUsed="0" w:semiHidden="0" w:uiPriority="60" w:name="Light Shading Accent 1"/>
-    <w:lsdException w:unhideWhenUsed="0" w:semiHidden="0" w:uiPriority="61" w:name="Light List Accent 1"/>
-    <w:lsdException w:unhideWhenUsed="0" w:semiHidden="0" w:uiPriority="62" w:name="Light Grid Accent 1"/>
-    <w:lsdException w:unhideWhenUsed="0" w:semiHidden="0" w:uiPriority="63" w:name="Medium Shading 1 Accent 1"/>
-    <w:lsdException w:unhideWhenUsed="0" w:semiHidden="0" w:uiPriority="64" w:name="Medium Shading 2 Accent 1"/>
-    <w:lsdException w:unhideWhenUsed="0" w:semiHidden="0" w:uiPriority="65" w:name="Medium List 1 Accent 1"/>
-    <w:lsdException w:unhideWhenUsed="0" w:name="Revision"/>
-    <w:lsdException w:qFormat="1" w:unhideWhenUsed="0" w:semiHidden="0" w:uiPriority="34" w:name="List Paragraph"/>
-    <w:lsdException w:qFormat="1" w:unhideWhenUsed="0" w:semiHidden="0" w:uiPriority="29" w:name="Quote"/>
-    <w:lsdException w:qFormat="1" w:unhideWhenUsed="0" w:semiHidden="0" w:uiPriority="30" w:name="Intense Quote"/>
-    <w:lsdException w:unhideWhenUsed="0" w:semiHidden="0" w:uiPriority="66" w:name="Medium List 2 Accent 1"/>
-    <w:lsdException w:unhideWhenUsed="0" w:semiHidden="0" w:uiPriority="67" w:name="Medium Grid 1 Accent 1"/>
-    <w:lsdException w:unhideWhenUsed="0" w:semiHidden="0" w:uiPriority="68" w:name="Medium Grid 2 Accent 1"/>
-    <w:lsdException w:unhideWhenUsed="0" w:semiHidden="0" w:uiPriority="69" w:name="Medium Grid 3 Accent 1"/>
-    <w:lsdException w:unhideWhenUsed="0" w:semiHidden="0" w:uiPriority="70" w:name="Dark List Accent 1"/>
-    <w:lsdException w:unhideWhenUsed="0" w:semiHidden="0" w:uiPriority="71" w:name="Colorful Shading Accent 1"/>
-    <w:lsdException w:unhideWhenUsed="0" w:semiHidden="0" w:uiPriority="72" w:name="Colorful List Accent 1"/>
-    <w:lsdException w:unhideWhenUsed="0" w:semiHidden="0" w:uiPriority="73" w:name="Colorful Grid Accent 1"/>
-    <w:lsdException w:unhideWhenUsed="0" w:semiHidden="0" w:uiPriority="60" w:name="Light Shading Accent 2"/>
-    <w:lsdException w:unhideWhenUsed="0" w:semiHidden="0" w:uiPriority="61" w:name="Light List Accent 2"/>
-    <w:lsdException w:unhideWhenUsed="0" w:semiHidden="0" w:uiPriority="62" w:name="Light Grid Accent 2"/>
-    <w:lsdException w:unhideWhenUsed="0" w:semiHidden="0" w:uiPriority="63" w:name="Medium Shading 1 Accent 2"/>
-    <w:lsdException w:unhideWhenUsed="0" w:semiHidden="0" w:uiPriority="64" w:name="Medium Shading 2 Accent 2"/>
-    <w:lsdException w:unhideWhenUsed="0" w:semiHidden="0" w:uiPriority="65" w:name="Medium List 1 Accent 2"/>
-    <w:lsdException w:unhideWhenUsed="0" w:semiHidden="0" w:uiPriority="66" w:name="Medium List 2 Accent 2"/>
-    <w:lsdException w:unhideWhenUsed="0" w:semiHidden="0" w:uiPriority="67" w:name="Medium Grid 1 Accent 2"/>
-    <w:lsdException w:unhideWhenUsed="0" w:semiHidden="0" w:uiPriority="68" w:name="Medium Grid 2 Accent 2"/>
-    <w:lsdException w:unhideWhenUsed="0" w:semiHidden="0" w:uiPriority="69" w:name="Medium Grid 3 Accent 2"/>
-    <w:lsdException w:unhideWhenUsed="0" w:semiHidden="0" w:uiPriority="70" w:name="Dark List Accent 2"/>
-    <w:lsdException w:unhideWhenUsed="0" w:semiHidden="0" w:uiPriority="71" w:name="Colorful Shading Accent 2"/>
-    <w:lsdException w:unhideWhenUsed="0" w:semiHidden="0" w:uiPriority="72" w:name="Colorful List Accent 2"/>
-    <w:lsdException w:unhideWhenUsed="0" w:semiHidden="0" w:uiPriority="73" w:name="Colorful Grid Accent 2"/>
-    <w:lsdException w:unhideWhenUsed="0" w:semiHidden="0" w:uiPriority="60" w:name="Light Shading Accent 3"/>
-    <w:lsdException w:unhideWhenUsed="0" w:semiHidden="0" w:uiPriority="61" w:name="Light List Accent 3"/>
-    <w:lsdException w:unhideWhenUsed="0" w:semiHidden="0" w:uiPriority="62" w:name="Light Grid Accent 3"/>
-    <w:lsdException w:unhideWhenUsed="0" w:semiHidden="0" w:uiPriority="63" w:name="Medium Shading 1 Accent 3"/>
-    <w:lsdException w:unhideWhenUsed="0" w:semiHidden="0" w:uiPriority="64" w:name="Medium Shading 2 Accent 3"/>
-    <w:lsdException w:unhideWhenUsed="0" w:semiHidden="0" w:uiPriority="65" w:name="Medium List 1 Accent 3"/>
-    <w:lsdException w:unhideWhenUsed="0" w:semiHidden="0" w:uiPriority="66" w:name="Medium List 2 Accent 3"/>
-    <w:lsdException w:unhideWhenUsed="0" w:semiHidden="0" w:uiPriority="67" w:name="Medium Grid 1 Accent 3"/>
-    <w:lsdException w:unhideWhenUsed="0" w:semiHidden="0" w:uiPriority="68" w:name="Medium Grid 2 Accent 3"/>
-    <w:lsdException w:unhideWhenUsed="0" w:semiHidden="0" w:uiPriority="69" w:name="Medium Grid 3 Accent 3"/>
-    <w:lsdException w:unhideWhenUsed="0" w:semiHidden="0" w:uiPriority="70" w:name="Dark List Accent 3"/>
-    <w:lsdException w:unhideWhenUsed="0" w:semiHidden="0" w:uiPriority="71" w:name="Colorful Shading Accent 3"/>
-    <w:lsdException w:unhideWhenUsed="0" w:semiHidden="0" w:uiPriority="72" w:name="Colorful List Accent 3"/>
-    <w:lsdException w:unhideWhenUsed="0" w:semiHidden="0" w:uiPriority="73" w:name="Colorful Grid Accent 3"/>
-    <w:lsdException w:unhideWhenUsed="0" w:semiHidden="0" w:uiPriority="60" w:name="Light Shading Accent 4"/>
-    <w:lsdException w:unhideWhenUsed="0" w:semiHidden="0" w:uiPriority="61" w:name="Light List Accent 4"/>
-    <w:lsdException w:unhideWhenUsed="0" w:semiHidden="0" w:uiPriority="62" w:name="Light Grid Accent 4"/>
-    <w:lsdException w:unhideWhenUsed="0" w:semiHidden="0" w:uiPriority="63" w:name="Medium Shading 1 Accent 4"/>
-    <w:lsdException w:unhideWhenUsed="0" w:semiHidden="0" w:uiPriority="64" w:name="Medium Shading 2 Accent 4"/>
-    <w:lsdException w:unhideWhenUsed="0" w:semiHidden="0" w:uiPriority="65" w:name="Medium List 1 Accent 4"/>
-    <w:lsdException w:unhideWhenUsed="0" w:semiHidden="0" w:uiPriority="66" w:name="Medium List 2 Accent 4"/>
-    <w:lsdException w:unhideWhenUsed="0" w:semiHidden="0" w:uiPriority="67" w:name="Medium Grid 1 Accent 4"/>
-    <w:lsdException w:unhideWhenUsed="0" w:semiHidden="0" w:uiPriority="68" w:name="Medium Grid 2 Accent 4"/>
-    <w:lsdException w:unhideWhenUsed="0" w:semiHidden="0" w:uiPriority="69" w:name="Medium Grid 3 Accent 4"/>
-    <w:lsdException w:unhideWhenUsed="0" w:semiHidden="0" w:uiPriority="70" w:name="Dark List Accent 4"/>
-    <w:lsdException w:unhideWhenUsed="0" w:semiHidden="0" w:uiPriority="71" w:name="Colorful Shading Accent 4"/>
-    <w:lsdException w:unhideWhenUsed="0" w:semiHidden="0" w:uiPriority="72" w:name="Colorful List Accent 4"/>
-    <w:lsdException w:unhideWhenUsed="0" w:semiHidden="0" w:uiPriority="73" w:name="Colorful Grid Accent 4"/>
-    <w:lsdException w:unhideWhenUsed="0" w:semiHidden="0" w:uiPriority="60" w:name="Light Shading Accent 5"/>
-    <w:lsdException w:unhideWhenUsed="0" w:semiHidden="0" w:uiPriority="61" w:name="Light List Accent 5"/>
-    <w:lsdException w:unhideWhenUsed="0" w:semiHidden="0" w:uiPriority="62" w:name="Light Grid Accent 5"/>
-    <w:lsdException w:unhideWhenUsed="0" w:semiHidden="0" w:uiPriority="63" w:name="Medium Shading 1 Accent 5"/>
-    <w:lsdException w:unhideWhenUsed="0" w:semiHidden="0" w:uiPriority="64" w:name="Medium Shading 2 Accent 5"/>
-    <w:lsdException w:unhideWhenUsed="0" w:semiHidden="0" w:uiPriority="65" w:name="Medium List 1 Accent 5"/>
-    <w:lsdException w:unhideWhenUsed="0" w:semiHidden="0" w:uiPriority="66" w:name="Medium List 2 Accent 5"/>
-    <w:lsdException w:unhideWhenUsed="0" w:semiHidden="0" w:uiPriority="67" w:name="Medium Grid 1 Accent 5"/>
-    <w:lsdException w:unhideWhenUsed="0" w:semiHidden="0" w:uiPriority="68" w:name="Medium Grid 2 Accent 5"/>
-    <w:lsdException w:unhideWhenUsed="0" w:semiHidden="0" w:uiPriority="69" w:name="Medium Grid 3 Accent 5"/>
-    <w:lsdException w:unhideWhenUsed="0" w:semiHidden="0" w:uiPriority="70" w:name="Dark List Accent 5"/>
-    <w:lsdException w:unhideWhenUsed="0" w:semiHidden="0" w:uiPriority="71" w:name="Colorful Shading Accent 5"/>
-    <w:lsdException w:unhideWhenUsed="0" w:semiHidden="0" w:uiPriority="72" w:name="Colorful List Accent 5"/>
-    <w:lsdException w:unhideWhenUsed="0" w:semiHidden="0" w:uiPriority="73" w:name="Colorful Grid Accent 5"/>
-    <w:lsdException w:unhideWhenUsed="0" w:semiHidden="0" w:uiPriority="60" w:name="Light Shading Accent 6"/>
-    <w:lsdException w:unhideWhenUsed="0" w:semiHidden="0" w:uiPriority="61" w:name="Light List Accent 6"/>
-    <w:lsdException w:unhideWhenUsed="0" w:semiHidden="0" w:uiPriority="62" w:name="Light Grid Accent 6"/>
-    <w:lsdException w:unhideWhenUsed="0" w:semiHidden="0" w:uiPriority="63" w:name="Medium Shading 1 Accent 6"/>
-    <w:lsdException w:unhideWhenUsed="0" w:semiHidden="0" w:uiPriority="64" w:name="Medium Shading 2 Accent 6"/>
-    <w:lsdException w:unhideWhenUsed="0" w:semiHidden="0" w:uiPriority="65" w:name="Medium List 1 Accent 6"/>
-    <w:lsdException w:unhideWhenUsed="0" w:semiHidden="0" w:uiPriority="66" w:name="Medium List 2 Accent 6"/>
-    <w:lsdException w:unhideWhenUsed="0" w:semiHidden="0" w:uiPriority="67" w:name="Medium Grid 1 Accent 6"/>
-    <w:lsdException w:unhideWhenUsed="0" w:semiHidden="0" w:uiPriority="68" w:name="Medium Grid 2 Accent 6"/>
-    <w:lsdException w:unhideWhenUsed="0" w:semiHidden="0" w:uiPriority="69" w:name="Medium Grid 3 Accent 6"/>
-    <w:lsdException w:unhideWhenUsed="0" w:semiHidden="0" w:uiPriority="70" w:name="Dark List Accent 6"/>
-    <w:lsdException w:unhideWhenUsed="0" w:semiHidden="0" w:uiPriority="71" w:name="Colorful Shading Accent 6"/>
-    <w:lsdException w:unhideWhenUsed="0" w:semiHidden="0" w:uiPriority="72" w:name="Colorful List Accent 6"/>
-    <w:lsdException w:unhideWhenUsed="0" w:semiHidden="0" w:uiPriority="73" w:name="Colorful Grid Accent 6"/>
-    <w:lsdException w:qFormat="1" w:unhideWhenUsed="0" w:semiHidden="0" w:uiPriority="19" w:name="Subtle Emphasis"/>
-    <w:lsdException w:qFormat="1" w:unhideWhenUsed="0" w:semiHidden="0" w:uiPriority="21" w:name="Intense Emphasis"/>
-    <w:lsdException w:qFormat="1" w:unhideWhenUsed="0" w:semiHidden="0" w:uiPriority="31" w:name="Subtle Reference"/>
-    <w:lsdException w:qFormat="1" w:unhideWhenUsed="0" w:semiHidden="0" w:uiPriority="32" w:name="Intense Reference"/>
-    <w:lsdException w:qFormat="1" w:unhideWhenUsed="0" w:semiHidden="0" w:uiPriority="33" w:name="Book Title"/>
-    <w:lsdException w:uiPriority="37" w:name="Bibliography"/>
-    <w:lsdException w:qFormat="1" w:uiPriority="39" w:name="TOC Heading"/>
+  <w:latentStyles w:defLockedState="0" w:defUIPriority="99" w:defSemiHidden="1" w:defUnhideWhenUsed="1" w:defQFormat="0" w:count="267">
+    <w:lsdException w:name="Normal" w:uiPriority="0" w:semiHidden="0" w:unhideWhenUsed="0" w:qFormat="1"/>
+    <w:lsdException w:name="heading 1" w:uiPriority="9" w:semiHidden="0" w:unhideWhenUsed="0" w:qFormat="1"/>
+    <w:lsdException w:name="heading 2" w:uiPriority="9" w:qFormat="1"/>
+    <w:lsdException w:name="heading 3" w:uiPriority="9" w:qFormat="1"/>
+    <w:lsdException w:name="heading 4" w:uiPriority="9" w:qFormat="1"/>
+    <w:lsdException w:name="heading 5" w:uiPriority="9" w:qFormat="1"/>
+    <w:lsdException w:name="heading 6" w:uiPriority="9" w:qFormat="1"/>
+    <w:lsdException w:name="heading 7" w:uiPriority="9" w:qFormat="1"/>
+    <w:lsdException w:name="heading 8" w:uiPriority="9" w:qFormat="1"/>
+    <w:lsdException w:name="heading 9" w:uiPriority="9" w:qFormat="1"/>
+    <w:lsdException w:name="toc 1" w:uiPriority="39"/>
+    <w:lsdException w:name="toc 2" w:uiPriority="39"/>
+    <w:lsdException w:name="toc 3" w:uiPriority="39"/>
+    <w:lsdException w:name="toc 4" w:uiPriority="39"/>
+    <w:lsdException w:name="toc 5" w:uiPriority="39"/>
+    <w:lsdException w:name="toc 6" w:uiPriority="39"/>
+    <w:lsdException w:name="toc 7" w:uiPriority="39"/>
+    <w:lsdException w:name="toc 8" w:uiPriority="39"/>
+    <w:lsdException w:name="toc 9" w:uiPriority="39"/>
+    <w:lsdException w:name="caption" w:uiPriority="35" w:qFormat="1"/>
+    <w:lsdException w:name="Title" w:uiPriority="10" w:semiHidden="0" w:unhideWhenUsed="0" w:qFormat="1"/>
+    <w:lsdException w:name="Default Paragraph Font" w:uiPriority="1"/>
+    <w:lsdException w:name="Subtitle" w:uiPriority="11" w:semiHidden="0" w:unhideWhenUsed="0" w:qFormat="1"/>
+    <w:lsdException w:name="Strong" w:uiPriority="22" w:semiHidden="0" w:unhideWhenUsed="0" w:qFormat="1"/>
+    <w:lsdException w:name="Emphasis" w:uiPriority="20" w:semiHidden="0" w:unhideWhenUsed="0" w:qFormat="1"/>
+    <w:lsdException w:name="Table Grid" w:uiPriority="59" w:semiHidden="0" w:unhideWhenUsed="0"/>
+    <w:lsdException w:name="Placeholder Text" w:unhideWhenUsed="0"/>
+    <w:lsdException w:name="No Spacing" w:uiPriority="1" w:semiHidden="0" w:unhideWhenUsed="0" w:qFormat="1"/>
+    <w:lsdException w:name="Light Shading" w:uiPriority="60" w:semiHidden="0" w:unhideWhenUsed="0"/>
+    <w:lsdException w:name="Light List" w:uiPriority="61" w:semiHidden="0" w:unhideWhenUsed="0"/>
+    <w:lsdException w:name="Light Grid" w:uiPriority="62" w:semiHidden="0" w:unhideWhenUsed="0"/>
+    <w:lsdException w:name="Medium Shading 1" w:uiPriority="63" w:semiHidden="0" w:unhideWhenUsed="0"/>
+    <w:lsdException w:name="Medium Shading 2" w:uiPriority="64" w:semiHidden="0" w:unhideWhenUsed="0"/>
+    <w:lsdException w:name="Medium List 1" w:uiPriority="65" w:semiHidden="0" w:unhideWhenUsed="0"/>
+    <w:lsdException w:name="Medium List 2" w:uiPriority="66" w:semiHidden="0" w:unhideWhenUsed="0"/>
+    <w:lsdException w:name="Medium Grid 1" w:uiPriority="67" w:semiHidden="0" w:unhideWhenUsed="0"/>
+    <w:lsdException w:name="Medium Grid 2" w:uiPriority="68" w:semiHidden="0" w:unhideWhenUsed="0"/>
+    <w:lsdException w:name="Medium Grid 3" w:uiPriority="69" w:semiHidden="0" w:unhideWhenUsed="0"/>
+    <w:lsdException w:name="Dark List" w:uiPriority="70" w:semiHidden="0" w:unhideWhenUsed="0"/>
+    <w:lsdException w:name="Colorful Shading" w:uiPriority="71" w:semiHidden="0" w:unhideWhenUsed="0"/>
+    <w:lsdException w:name="Colorful List" w:uiPriority="72" w:semiHidden="0" w:unhideWhenUsed="0"/>
+    <w:lsdException w:name="Colorful Grid" w:uiPriority="73" w:semiHidden="0" w:unhideWhenUsed="0"/>
+    <w:lsdException w:name="Light Shading Accent 1" w:uiPriority="60" w:semiHidden="0" w:unhideWhenUsed="0"/>
+    <w:lsdException w:name="Light List Accent 1" w:uiPriority="61" w:semiHidden="0" w:unhideWhenUsed="0"/>
+    <w:lsdException w:name="Light Grid Accent 1" w:uiPriority="62" w:semiHidden="0" w:unhideWhenUsed="0"/>
+    <w:lsdException w:name="Medium Shading 1 Accent 1" w:uiPriority="63" w:semiHidden="0" w:unhideWhenUsed="0"/>
+    <w:lsdException w:name="Medium Shading 2 Accent 1" w:uiPriority="64" w:semiHidden="0" w:unhideWhenUsed="0"/>
+    <w:lsdException w:name="Medium List 1 Accent 1" w:uiPriority="65" w:semiHidden="0" w:unhideWhenUsed="0"/>
+    <w:lsdException w:name="Revision" w:unhideWhenUsed="0"/>
+    <w:lsdException w:name="List Paragraph" w:uiPriority="34" w:semiHidden="0" w:unhideWhenUsed="0" w:qFormat="1"/>
+    <w:lsdException w:name="Quote" w:uiPriority="29" w:semiHidden="0" w:unhideWhenUsed="0" w:qFormat="1"/>
+    <w:lsdException w:name="Intense Quote" w:uiPriority="30" w:semiHidden="0" w:unhideWhenUsed="0" w:qFormat="1"/>
+    <w:lsdException w:name="Medium List 2 Accent 1" w:uiPriority="66" w:semiHidden="0" w:unhideWhenUsed="0"/>
+    <w:lsdException w:name="Medium Grid 1 Accent 1" w:uiPriority="67" w:semiHidden="0" w:unhideWhenUsed="0"/>
+    <w:lsdException w:name="Medium Grid 2 Accent 1" w:uiPriority="68" w:semiHidden="0" w:unhideWhenUsed="0"/>
+    <w:lsdException w:name="Medium Grid 3 Accent 1" w:uiPriority="69" w:semiHidden="0" w:unhideWhenUsed="0"/>
+    <w:lsdException w:name="Dark List Accent 1" w:uiPriority="70" w:semiHidden="0" w:unhideWhenUsed="0"/>
+    <w:lsdException w:name="Colorful Shading Accent 1" w:uiPriority="71" w:semiHidden="0" w:unhideWhenUsed="0"/>
+    <w:lsdException w:name="Colorful List Accent 1" w:uiPriority="72" w:semiHidden="0" w:unhideWhenUsed="0"/>
+    <w:lsdException w:name="Colorful Grid Accent 1" w:uiPriority="73" w:semiHidden="0" w:unhideWhenUsed="0"/>
+    <w:lsdException w:name="Light Shading Accent 2" w:uiPriority="60" w:semiHidden="0" w:unhideWhenUsed="0"/>
+    <w:lsdException w:name="Light List Accent 2" w:uiPriority="61" w:semiHidden="0" w:unhideWhenUsed="0"/>
+    <w:lsdException w:name="Light Grid Accent 2" w:uiPriority="62" w:semiHidden="0" w:unhideWhenUsed="0"/>
+    <w:lsdException w:name="Medium Shading 1 Accent 2" w:uiPriority="63" w:semiHidden="0" w:unhideWhenUsed="0"/>
+    <w:lsdException w:name="Medium Shading 2 Accent 2" w:uiPriority="64" w:semiHidden="0" w:unhideWhenUsed="0"/>
+    <w:lsdException w:name="Medium List 1 Accent 2" w:uiPriority="65" w:semiHidden="0" w:unhideWhenUsed="0"/>
+    <w:lsdException w:name="Medium List 2 Accent 2" w:uiPriority="66" w:semiHidden="0" w:unhideWhenUsed="0"/>
+    <w:lsdException w:name="Medium Grid 1 Accent 2" w:uiPriority="67" w:semiHidden="0" w:unhideWhenUsed="0"/>
+    <w:lsdException w:name="Medium Grid 2 Accent 2" w:uiPriority="68" w:semiHidden="0" w:unhideWhenUsed="0"/>
+    <w:lsdException w:name="Medium Grid 3 Accent 2" w:uiPriority="69" w:semiHidden="0" w:unhideWhenUsed="0"/>
+    <w:lsdException w:name="Dark List Accent 2" w:uiPriority="70" w:semiHidden="0" w:unhideWhenUsed="0"/>
+    <w:lsdException w:name="Colorful Shading Accent 2" w:uiPriority="71" w:semiHidden="0" w:unhideWhenUsed="0"/>
+    <w:lsdException w:name="Colorful List Accent 2" w:uiPriority="72" w:semiHidden="0" w:unhideWhenUsed="0"/>
+    <w:lsdException w:name="Colorful Grid Accent 2" w:uiPriority="73" w:semiHidden="0" w:unhideWhenUsed="0"/>
+    <w:lsdException w:name="Light Shading Accent 3" w:uiPriority="60" w:semiHidden="0" w:unhideWhenUsed="0"/>
+    <w:lsdException w:name="Light List Accent 3" w:uiPriority="61" w:semiHidden="0" w:unhideWhenUsed="0"/>
+    <w:lsdException w:name="Light Grid Accent 3" w:uiPriority="62" w:semiHidden="0" w:unhideWhenUsed="0"/>
+    <w:lsdException w:name="Medium Shading 1 Accent 3" w:uiPriority="63" w:semiHidden="0" w:unhideWhenUsed="0"/>
+    <w:lsdException w:name="Medium Shading 2 Accent 3" w:uiPriority="64" w:semiHidden="0" w:unhideWhenUsed="0"/>
+    <w:lsdException w:name="Medium List 1 Accent 3" w:uiPriority="65" w:semiHidden="0" w:unhideWhenUsed="0"/>
+    <w:lsdException w:name="Medium List 2 Accent 3" w:uiPriority="66" w:semiHidden="0" w:unhideWhenUsed="0"/>
+    <w:lsdException w:name="Medium Grid 1 Accent 3" w:uiPriority="67" w:semiHidden="0" w:unhideWhenUsed="0"/>
+    <w:lsdException w:name="Medium Grid 2 Accent 3" w:uiPriority="68" w:semiHidden="0" w:unhideWhenUsed="0"/>
+    <w:lsdException w:name="Medium Grid 3 Accent 3" w:uiPriority="69" w:semiHidden="0" w:unhideWhenUsed="0"/>
+    <w:lsdException w:name="Dark List Accent 3" w:uiPriority="70" w:semiHidden="0" w:unhideWhenUsed="0"/>
+    <w:lsdException w:name="Colorful Shading Accent 3" w:uiPriority="71" w:semiHidden="0" w:unhideWhenUsed="0"/>
+    <w:lsdException w:name="Colorful List Accent 3" w:uiPriority="72" w:semiHidden="0" w:unhideWhenUsed="0"/>
+    <w:lsdException w:name="Colorful Grid Accent 3" w:uiPriority="73" w:semiHidden="0" w:unhideWhenUsed="0"/>
+    <w:lsdException w:name="Light Shading Accent 4" w:uiPriority="60" w:semiHidden="0" w:unhideWhenUsed="0"/>
+    <w:lsdException w:name="Light List Accent 4" w:uiPriority="61" w:semiHidden="0" w:unhideWhenUsed="0"/>
+    <w:lsdException w:name="Light Grid Accent 4" w:uiPriority="62" w:semiHidden="0" w:unhideWhenUsed="0"/>
+    <w:lsdException w:name="Medium Shading 1 Accent 4" w:uiPriority="63" w:semiHidden="0" w:unhideWhenUsed="0"/>
+    <w:lsdException w:name="Medium Shading 2 Accent 4" w:uiPriority="64" w:semiHidden="0" w:unhideWhenUsed="0"/>
+    <w:lsdException w:name="Medium List 1 Accent 4" w:uiPriority="65" w:semiHidden="0" w:unhideWhenUsed="0"/>
+    <w:lsdException w:name="Medium List 2 Accent 4" w:uiPriority="66" w:semiHidden="0" w:unhideWhenUsed="0"/>
+    <w:lsdException w:name="Medium Grid 1 Accent 4" w:uiPriority="67" w:semiHidden="0" w:unhideWhenUsed="0"/>
+    <w:lsdException w:name="Medium Grid 2 Accent 4" w:uiPriority="68" w:semiHidden="0" w:unhideWhenUsed="0"/>
+    <w:lsdException w:name="Medium Grid 3 Accent 4" w:uiPriority="69" w:semiHidden="0" w:unhideWhenUsed="0"/>
+    <w:lsdException w:name="Dark List Accent 4" w:uiPriority="70" w:semiHidden="0" w:unhideWhenUsed="0"/>
+    <w:lsdException w:name="Colorful Shading Accent 4" w:uiPriority="71" w:semiHidden="0" w:unhideWhenUsed="0"/>
+    <w:lsdException w:name="Colorful List Accent 4" w:uiPriority="72" w:semiHidden="0" w:unhideWhenUsed="0"/>
+    <w:lsdException w:name="Colorful Grid Accent 4" w:uiPriority="73" w:semiHidden="0" w:unhideWhenUsed="0"/>
+    <w:lsdException w:name="Light Shading Accent 5" w:uiPriority="60" w:semiHidden="0" w:unhideWhenUsed="0"/>
+    <w:lsdException w:name="Light List Accent 5" w:uiPriority="61" w:semiHidden="0" w:unhideWhenUsed="0"/>
+    <w:lsdException w:name="Light Grid Accent 5" w:uiPriority="62" w:semiHidden="0" w:unhideWhenUsed="0"/>
+    <w:lsdException w:name="Medium Shading 1 Accent 5" w:uiPriority="63" w:semiHidden="0" w:unhideWhenUsed="0"/>
+    <w:lsdException w:name="Medium Shading 2 Accent 5" w:uiPriority="64" w:semiHidden="0" w:unhideWhenUsed="0"/>
+    <w:lsdException w:name="Medium List 1 Accent 5" w:uiPriority="65" w:semiHidden="0" w:unhideWhenUsed="0"/>
+    <w:lsdException w:name="Medium List 2 Accent 5" w:uiPriority="66" w:semiHidden="0" w:unhideWhenUsed="0"/>
+    <w:lsdException w:name="Medium Grid 1 Accent 5" w:uiPriority="67" w:semiHidden="0" w:unhideWhenUsed="0"/>
+    <w:lsdException w:name="Medium Grid 2 Accent 5" w:uiPriority="68" w:semiHidden="0" w:unhideWhenUsed="0"/>
+    <w:lsdException w:name="Medium Grid 3 Accent 5" w:uiPriority="69" w:semiHidden="0" w:unhideWhenUsed="0"/>
+    <w:lsdException w:name="Dark List Accent 5" w:uiPriority="70" w:semiHidden="0" w:unhideWhenUsed="0"/>
+    <w:lsdException w:name="Colorful Shading Accent 5" w:uiPriority="71" w:semiHidden="0" w:unhideWhenUsed="0"/>
+    <w:lsdException w:name="Colorful List Accent 5" w:uiPriority="72" w:semiHidden="0" w:unhideWhenUsed="0"/>
+    <w:lsdException w:name="Colorful Grid Accent 5" w:uiPriority="73" w:semiHidden="0" w:unhideWhenUsed="0"/>
+    <w:lsdException w:name="Light Shading Accent 6" w:uiPriority="60" w:semiHidden="0" w:unhideWhenUsed="0"/>
+    <w:lsdException w:name="Light List Accent 6" w:uiPriority="61" w:semiHidden="0" w:unhideWhenUsed="0"/>
+    <w:lsdException w:name="Light Grid Accent 6" w:uiPriority="62" w:semiHidden="0" w:unhideWhenUsed="0"/>
+    <w:lsdException w:name="Medium Shading 1 Accent 6" w:uiPriority="63" w:semiHidden="0" w:unhideWhenUsed="0"/>
+    <w:lsdException w:name="Medium Shading 2 Accent 6" w:uiPriority="64" w:semiHidden="0" w:unhideWhenUsed="0"/>
+    <w:lsdException w:name="Medium List 1 Accent 6" w:uiPriority="65" w:semiHidden="0" w:unhideWhenUsed="0"/>
+    <w:lsdException w:name="Medium List 2 Accent 6" w:uiPriority="66" w:semiHidden="0" w:unhideWhenUsed="0"/>
+    <w:lsdException w:name="Medium Grid 1 Accent 6" w:uiPriority="67" w:semiHidden="0" w:unhideWhenUsed="0"/>
+    <w:lsdException w:name="Medium Grid 2 Accent 6" w:uiPriority="68" w:semiHidden="0" w:unhideWhenUsed="0"/>
+    <w:lsdException w:name="Medium Grid 3 Accent 6" w:uiPriority="69" w:semiHidden="0" w:unhideWhenUsed="0"/>
+    <w:lsdException w:name="Dark List Accent 6" w:uiPriority="70" w:semiHidden="0" w:unhideWhenUsed="0"/>
+    <w:lsdException w:name="Colorful Shading Accent 6" w:uiPriority="71" w:semiHidden="0" w:unhideWhenUsed="0"/>
+    <w:lsdException w:name="Colorful List Accent 6" w:uiPriority="72" w:semiHidden="0" w:unhideWhenUsed="0"/>
+    <w:lsdException w:name="Colorful Grid Accent 6" w:uiPriority="73" w:semiHidden="0" w:unhideWhenUsed="0"/>
+    <w:lsdException w:name="Subtle Emphasis" w:uiPriority="19" w:semiHidden="0" w:unhideWhenUsed="0" w:qFormat="1"/>
+    <w:lsdException w:name="Intense Emphasis" w:uiPriority="21" w:semiHidden="0" w:unhideWhenUsed="0" w:qFormat="1"/>
+    <w:lsdException w:name="Subtle Reference" w:uiPriority="31" w:semiHidden="0" w:unhideWhenUsed="0" w:qFormat="1"/>
+    <w:lsdException w:name="Intense Reference" w:uiPriority="32" w:semiHidden="0" w:unhideWhenUsed="0" w:qFormat="1"/>
+    <w:lsdException w:name="Book Title" w:uiPriority="33" w:semiHidden="0" w:unhideWhenUsed="0" w:qFormat="1"/>
+    <w:lsdException w:name="Bibliography" w:uiPriority="37"/>
+    <w:lsdException w:name="TOC Heading" w:uiPriority="39" w:qFormat="1"/>
   </w:latentStyles>
   <w:style w:type="paragraph" w:styleId="Normal" w:default="1">
     <w:name w:val="Normal"/>
@@ -298,7 +220,7 @@
     </w:pPr>
     <w:rPr>
       <w:rFonts w:ascii="Calibri" w:hAnsi="Calibri" w:eastAsia="Calibri" w:cs="" w:asciiTheme="minorHAnsi" w:cstheme="minorBidi" w:eastAsiaTheme="minorHAnsi" w:hAnsiTheme="minorHAnsi"/>
-      <w:color w:val="auto"/>
+      <w:color w:val="00000A"/>
       <w:sz w:val="22"/>
       <w:szCs w:val="22"/>
       <w:lang w:val="en-GB" w:eastAsia="en-US" w:bidi="ar-SA"/>
@@ -309,6 +231,7 @@
     <w:uiPriority w:val="1"/>
     <w:semiHidden/>
     <w:unhideWhenUsed/>
+    <w:qFormat/>
     <w:rPr/>
   </w:style>
   <w:style w:type="character" w:styleId="HeaderChar" w:customStyle="1">
@@ -316,6 +239,7 @@
     <w:basedOn w:val="DefaultParagraphFont"/>
     <w:link w:val="Header"/>
     <w:uiPriority w:val="99"/>
+    <w:qFormat/>
     <w:rsid w:val="00df7b07"/>
     <w:rPr>
       <w:lang w:val="en-GB"/>
@@ -326,6 +250,7 @@
     <w:basedOn w:val="DefaultParagraphFont"/>
     <w:link w:val="Footer"/>
     <w:uiPriority w:val="99"/>
+    <w:qFormat/>
     <w:rsid w:val="00df7b07"/>
     <w:rPr>
       <w:lang w:val="en-GB"/>
@@ -335,6 +260,7 @@
     <w:name w:val="Heading"/>
     <w:basedOn w:val="Normal"/>
     <w:next w:val="TextBody"/>
+    <w:qFormat/>
     <w:pPr>
       <w:keepNext/>
       <w:spacing w:before="240" w:after="120"/>
@@ -362,6 +288,7 @@
   <w:style w:type="paragraph" w:styleId="Caption">
     <w:name w:val="Caption"/>
     <w:basedOn w:val="Normal"/>
+    <w:qFormat/>
     <w:pPr>
       <w:suppressLineNumbers/>
       <w:spacing w:before="120" w:after="120"/>
@@ -376,6 +303,7 @@
   <w:style w:type="paragraph" w:styleId="Index">
     <w:name w:val="Index"/>
     <w:basedOn w:val="Normal"/>
+    <w:qFormat/>
     <w:pPr>
       <w:suppressLineNumbers/>
     </w:pPr>
@@ -425,7 +353,7 @@
     <w:semiHidden/>
     <w:unhideWhenUsed/>
     <w:tblPr>
-      <w:tblInd w:type="dxa" w:w="0"/>
+      <w:tblInd w:w="0" w:type="dxa"/>
       <w:tblCellMar>
         <w:top w:w="0" w:type="dxa"/>
         <w:left w:w="108" w:type="dxa"/>

</xml_diff>